<commit_message>
Lisätty SQL skriptit ja tiedot ja päivitetty käyttöohjeeseen tämä tieto.
</commit_message>
<xml_diff>
--- a/VarausjarjestelmaR3/Käyttöohje/Käyttöohje.docx
+++ b/VarausjarjestelmaR3/Käyttöohje/Käyttöohje.docx
@@ -4063,7 +4063,7 @@
       <w:pPr>
         <w:pStyle w:val="Otsikko1"/>
       </w:pPr>
-      <w:bookmarkStart w:id="0" w:name="_Toc166676015"/>
+      <w:bookmarkStart w:id="0" w:name="_Toc166679464"/>
       <w:r>
         <w:lastRenderedPageBreak/>
         <w:t>Sisällysluettelo</w:t>
@@ -4093,7 +4093,7 @@
       <w:r>
         <w:fldChar w:fldCharType="separate"/>
       </w:r>
-      <w:hyperlink w:anchor="_Toc166676015" w:history="1">
+      <w:hyperlink w:anchor="_Toc166679464" w:history="1">
         <w:r>
           <w:rPr>
             <w:rStyle w:val="Hyperlinkki"/>
@@ -4140,7 +4140,7 @@
             <w:noProof/>
             <w:webHidden/>
           </w:rPr>
-          <w:instrText xml:space="preserve"> PAGEREF _Toc166676015 \h </w:instrText>
+          <w:instrText xml:space="preserve"> PAGEREF _Toc166679464 \h </w:instrText>
         </w:r>
         <w:r>
           <w:rPr>
@@ -4185,7 +4185,7 @@
           <w:lang w:eastAsia="fi-FI"/>
         </w:rPr>
       </w:pPr>
-      <w:hyperlink w:anchor="_Toc166676016" w:history="1">
+      <w:hyperlink w:anchor="_Toc166679465" w:history="1">
         <w:r>
           <w:rPr>
             <w:rStyle w:val="Hyperlinkki"/>
@@ -4232,7 +4232,7 @@
             <w:noProof/>
             <w:webHidden/>
           </w:rPr>
-          <w:instrText xml:space="preserve"> PAGEREF _Toc166676016 \h </w:instrText>
+          <w:instrText xml:space="preserve"> PAGEREF _Toc166679465 \h </w:instrText>
         </w:r>
         <w:r>
           <w:rPr>
@@ -4277,7 +4277,7 @@
           <w:lang w:eastAsia="fi-FI"/>
         </w:rPr>
       </w:pPr>
-      <w:hyperlink w:anchor="_Toc166676017" w:history="1">
+      <w:hyperlink w:anchor="_Toc166679466" w:history="1">
         <w:r>
           <w:rPr>
             <w:rStyle w:val="Hyperlinkki"/>
@@ -4324,7 +4324,7 @@
             <w:noProof/>
             <w:webHidden/>
           </w:rPr>
-          <w:instrText xml:space="preserve"> PAGEREF _Toc166676017 \h </w:instrText>
+          <w:instrText xml:space="preserve"> PAGEREF _Toc166679466 \h </w:instrText>
         </w:r>
         <w:r>
           <w:rPr>
@@ -4371,7 +4371,7 @@
           <w:lang w:eastAsia="fi-FI"/>
         </w:rPr>
       </w:pPr>
-      <w:hyperlink w:anchor="_Toc166676018" w:history="1">
+      <w:hyperlink w:anchor="_Toc166679467" w:history="1">
         <w:r>
           <w:rPr>
             <w:rStyle w:val="Hyperlinkki"/>
@@ -4416,7 +4416,7 @@
             <w:noProof/>
             <w:webHidden/>
           </w:rPr>
-          <w:instrText xml:space="preserve"> PAGEREF _Toc166676018 \h </w:instrText>
+          <w:instrText xml:space="preserve"> PAGEREF _Toc166679467 \h </w:instrText>
         </w:r>
         <w:r>
           <w:rPr>
@@ -4463,7 +4463,7 @@
           <w:lang w:eastAsia="fi-FI"/>
         </w:rPr>
       </w:pPr>
-      <w:hyperlink w:anchor="_Toc166676019" w:history="1">
+      <w:hyperlink w:anchor="_Toc166679468" w:history="1">
         <w:r>
           <w:rPr>
             <w:rStyle w:val="Hyperlinkki"/>
@@ -4508,7 +4508,7 @@
             <w:noProof/>
             <w:webHidden/>
           </w:rPr>
-          <w:instrText xml:space="preserve"> PAGEREF _Toc166676019 \h </w:instrText>
+          <w:instrText xml:space="preserve"> PAGEREF _Toc166679468 \h </w:instrText>
         </w:r>
         <w:r>
           <w:rPr>
@@ -4553,7 +4553,7 @@
           <w:lang w:eastAsia="fi-FI"/>
         </w:rPr>
       </w:pPr>
-      <w:hyperlink w:anchor="_Toc166676020" w:history="1">
+      <w:hyperlink w:anchor="_Toc166679469" w:history="1">
         <w:r>
           <w:rPr>
             <w:rStyle w:val="Hyperlinkki"/>
@@ -4600,7 +4600,7 @@
             <w:noProof/>
             <w:webHidden/>
           </w:rPr>
-          <w:instrText xml:space="preserve"> PAGEREF _Toc166676020 \h </w:instrText>
+          <w:instrText xml:space="preserve"> PAGEREF _Toc166679469 \h </w:instrText>
         </w:r>
         <w:r>
           <w:rPr>
@@ -4645,7 +4645,7 @@
           <w:lang w:eastAsia="fi-FI"/>
         </w:rPr>
       </w:pPr>
-      <w:hyperlink w:anchor="_Toc166676021" w:history="1">
+      <w:hyperlink w:anchor="_Toc166679470" w:history="1">
         <w:r>
           <w:rPr>
             <w:rStyle w:val="Hyperlinkki"/>
@@ -4692,7 +4692,7 @@
             <w:noProof/>
             <w:webHidden/>
           </w:rPr>
-          <w:instrText xml:space="preserve"> PAGEREF _Toc166676021 \h </w:instrText>
+          <w:instrText xml:space="preserve"> PAGEREF _Toc166679470 \h </w:instrText>
         </w:r>
         <w:r>
           <w:rPr>
@@ -4737,7 +4737,7 @@
           <w:lang w:eastAsia="fi-FI"/>
         </w:rPr>
       </w:pPr>
-      <w:hyperlink w:anchor="_Toc166676022" w:history="1">
+      <w:hyperlink w:anchor="_Toc166679471" w:history="1">
         <w:r>
           <w:rPr>
             <w:rStyle w:val="Hyperlinkki"/>
@@ -4786,7 +4786,7 @@
             <w:noProof/>
             <w:webHidden/>
           </w:rPr>
-          <w:instrText xml:space="preserve"> PAGEREF _Toc166676022 \h </w:instrText>
+          <w:instrText xml:space="preserve"> PAGEREF _Toc166679471 \h </w:instrText>
         </w:r>
         <w:r>
           <w:rPr>
@@ -4833,7 +4833,7 @@
           <w:lang w:eastAsia="fi-FI"/>
         </w:rPr>
       </w:pPr>
-      <w:hyperlink w:anchor="_Toc166676023" w:history="1">
+      <w:hyperlink w:anchor="_Toc166679472" w:history="1">
         <w:r>
           <w:rPr>
             <w:rStyle w:val="Hyperlinkki"/>
@@ -4880,7 +4880,7 @@
             <w:noProof/>
             <w:webHidden/>
           </w:rPr>
-          <w:instrText xml:space="preserve"> PAGEREF _Toc166676023 \h </w:instrText>
+          <w:instrText xml:space="preserve"> PAGEREF _Toc166679472 \h </w:instrText>
         </w:r>
         <w:r>
           <w:rPr>
@@ -4927,7 +4927,7 @@
           <w:lang w:eastAsia="fi-FI"/>
         </w:rPr>
       </w:pPr>
-      <w:hyperlink w:anchor="_Toc166676024" w:history="1">
+      <w:hyperlink w:anchor="_Toc166679473" w:history="1">
         <w:r>
           <w:rPr>
             <w:rStyle w:val="Hyperlinkki"/>
@@ -4972,7 +4972,7 @@
             <w:noProof/>
             <w:webHidden/>
           </w:rPr>
-          <w:instrText xml:space="preserve"> PAGEREF _Toc166676024 \h </w:instrText>
+          <w:instrText xml:space="preserve"> PAGEREF _Toc166679473 \h </w:instrText>
         </w:r>
         <w:r>
           <w:rPr>
@@ -5019,7 +5019,7 @@
           <w:lang w:eastAsia="fi-FI"/>
         </w:rPr>
       </w:pPr>
-      <w:hyperlink w:anchor="_Toc166676025" w:history="1">
+      <w:hyperlink w:anchor="_Toc166679474" w:history="1">
         <w:r>
           <w:rPr>
             <w:rStyle w:val="Hyperlinkki"/>
@@ -5064,7 +5064,7 @@
             <w:noProof/>
             <w:webHidden/>
           </w:rPr>
-          <w:instrText xml:space="preserve"> PAGEREF _Toc166676025 \h </w:instrText>
+          <w:instrText xml:space="preserve"> PAGEREF _Toc166679474 \h </w:instrText>
         </w:r>
         <w:r>
           <w:rPr>
@@ -5111,7 +5111,7 @@
           <w:lang w:eastAsia="fi-FI"/>
         </w:rPr>
       </w:pPr>
-      <w:hyperlink w:anchor="_Toc166676026" w:history="1">
+      <w:hyperlink w:anchor="_Toc166679475" w:history="1">
         <w:r>
           <w:rPr>
             <w:rStyle w:val="Hyperlinkki"/>
@@ -5156,7 +5156,7 @@
             <w:noProof/>
             <w:webHidden/>
           </w:rPr>
-          <w:instrText xml:space="preserve"> PAGEREF _Toc166676026 \h </w:instrText>
+          <w:instrText xml:space="preserve"> PAGEREF _Toc166679475 \h </w:instrText>
         </w:r>
         <w:r>
           <w:rPr>
@@ -5201,7 +5201,7 @@
           <w:lang w:eastAsia="fi-FI"/>
         </w:rPr>
       </w:pPr>
-      <w:hyperlink w:anchor="_Toc166676027" w:history="1">
+      <w:hyperlink w:anchor="_Toc166679476" w:history="1">
         <w:r>
           <w:rPr>
             <w:rStyle w:val="Hyperlinkki"/>
@@ -5248,7 +5248,7 @@
             <w:noProof/>
             <w:webHidden/>
           </w:rPr>
-          <w:instrText xml:space="preserve"> PAGEREF _Toc166676027 \h </w:instrText>
+          <w:instrText xml:space="preserve"> PAGEREF _Toc166679476 \h </w:instrText>
         </w:r>
         <w:r>
           <w:rPr>
@@ -5295,7 +5295,7 @@
           <w:lang w:eastAsia="fi-FI"/>
         </w:rPr>
       </w:pPr>
-      <w:hyperlink w:anchor="_Toc166676028" w:history="1">
+      <w:hyperlink w:anchor="_Toc166679477" w:history="1">
         <w:r>
           <w:rPr>
             <w:rStyle w:val="Hyperlinkki"/>
@@ -5340,7 +5340,7 @@
             <w:noProof/>
             <w:webHidden/>
           </w:rPr>
-          <w:instrText xml:space="preserve"> PAGEREF _Toc166676028 \h </w:instrText>
+          <w:instrText xml:space="preserve"> PAGEREF _Toc166679477 \h </w:instrText>
         </w:r>
         <w:r>
           <w:rPr>
@@ -5387,7 +5387,7 @@
           <w:lang w:eastAsia="fi-FI"/>
         </w:rPr>
       </w:pPr>
-      <w:hyperlink w:anchor="_Toc166676029" w:history="1">
+      <w:hyperlink w:anchor="_Toc166679478" w:history="1">
         <w:r>
           <w:rPr>
             <w:rStyle w:val="Hyperlinkki"/>
@@ -5432,7 +5432,7 @@
             <w:noProof/>
             <w:webHidden/>
           </w:rPr>
-          <w:instrText xml:space="preserve"> PAGEREF _Toc166676029 \h </w:instrText>
+          <w:instrText xml:space="preserve"> PAGEREF _Toc166679478 \h </w:instrText>
         </w:r>
         <w:r>
           <w:rPr>
@@ -5479,7 +5479,7 @@
           <w:lang w:eastAsia="fi-FI"/>
         </w:rPr>
       </w:pPr>
-      <w:hyperlink w:anchor="_Toc166676030" w:history="1">
+      <w:hyperlink w:anchor="_Toc166679479" w:history="1">
         <w:r>
           <w:rPr>
             <w:rStyle w:val="Hyperlinkki"/>
@@ -5524,7 +5524,7 @@
             <w:noProof/>
             <w:webHidden/>
           </w:rPr>
-          <w:instrText xml:space="preserve"> PAGEREF _Toc166676030 \h </w:instrText>
+          <w:instrText xml:space="preserve"> PAGEREF _Toc166679479 \h </w:instrText>
         </w:r>
         <w:r>
           <w:rPr>
@@ -5571,7 +5571,7 @@
           <w:lang w:eastAsia="fi-FI"/>
         </w:rPr>
       </w:pPr>
-      <w:hyperlink w:anchor="_Toc166676031" w:history="1">
+      <w:hyperlink w:anchor="_Toc166679480" w:history="1">
         <w:r>
           <w:rPr>
             <w:rStyle w:val="Hyperlinkki"/>
@@ -5616,7 +5616,7 @@
             <w:noProof/>
             <w:webHidden/>
           </w:rPr>
-          <w:instrText xml:space="preserve"> PAGEREF _Toc166676031 \h </w:instrText>
+          <w:instrText xml:space="preserve"> PAGEREF _Toc166679480 \h </w:instrText>
         </w:r>
         <w:r>
           <w:rPr>
@@ -5661,7 +5661,7 @@
           <w:lang w:eastAsia="fi-FI"/>
         </w:rPr>
       </w:pPr>
-      <w:hyperlink w:anchor="_Toc166676032" w:history="1">
+      <w:hyperlink w:anchor="_Toc166679481" w:history="1">
         <w:r>
           <w:rPr>
             <w:rStyle w:val="Hyperlinkki"/>
@@ -5710,7 +5710,7 @@
             <w:noProof/>
             <w:webHidden/>
           </w:rPr>
-          <w:instrText xml:space="preserve"> PAGEREF _Toc166676032 \h </w:instrText>
+          <w:instrText xml:space="preserve"> PAGEREF _Toc166679481 \h </w:instrText>
         </w:r>
         <w:r>
           <w:rPr>
@@ -5757,7 +5757,7 @@
           <w:lang w:eastAsia="fi-FI"/>
         </w:rPr>
       </w:pPr>
-      <w:hyperlink w:anchor="_Toc166676033" w:history="1">
+      <w:hyperlink w:anchor="_Toc166679482" w:history="1">
         <w:r>
           <w:rPr>
             <w:rStyle w:val="Hyperlinkki"/>
@@ -5802,7 +5802,7 @@
             <w:noProof/>
             <w:webHidden/>
           </w:rPr>
-          <w:instrText xml:space="preserve"> PAGEREF _Toc166676033 \h </w:instrText>
+          <w:instrText xml:space="preserve"> PAGEREF _Toc166679482 \h </w:instrText>
         </w:r>
         <w:r>
           <w:rPr>
@@ -5849,7 +5849,7 @@
           <w:lang w:eastAsia="fi-FI"/>
         </w:rPr>
       </w:pPr>
-      <w:hyperlink w:anchor="_Toc166676034" w:history="1">
+      <w:hyperlink w:anchor="_Toc166679483" w:history="1">
         <w:r>
           <w:rPr>
             <w:rStyle w:val="Hyperlinkki"/>
@@ -5894,7 +5894,7 @@
             <w:noProof/>
             <w:webHidden/>
           </w:rPr>
-          <w:instrText xml:space="preserve"> PAGEREF _Toc166676034 \h </w:instrText>
+          <w:instrText xml:space="preserve"> PAGEREF _Toc166679483 \h </w:instrText>
         </w:r>
         <w:r>
           <w:rPr>
@@ -5941,7 +5941,7 @@
           <w:lang w:eastAsia="fi-FI"/>
         </w:rPr>
       </w:pPr>
-      <w:hyperlink w:anchor="_Toc166676035" w:history="1">
+      <w:hyperlink w:anchor="_Toc166679484" w:history="1">
         <w:r>
           <w:rPr>
             <w:rStyle w:val="Hyperlinkki"/>
@@ -5986,7 +5986,7 @@
             <w:noProof/>
             <w:webHidden/>
           </w:rPr>
-          <w:instrText xml:space="preserve"> PAGEREF _Toc166676035 \h </w:instrText>
+          <w:instrText xml:space="preserve"> PAGEREF _Toc166679484 \h </w:instrText>
         </w:r>
         <w:r>
           <w:rPr>
@@ -6031,7 +6031,7 @@
           <w:lang w:eastAsia="fi-FI"/>
         </w:rPr>
       </w:pPr>
-      <w:hyperlink w:anchor="_Toc166676036" w:history="1">
+      <w:hyperlink w:anchor="_Toc166679485" w:history="1">
         <w:r>
           <w:rPr>
             <w:rStyle w:val="Hyperlinkki"/>
@@ -6078,7 +6078,7 @@
             <w:noProof/>
             <w:webHidden/>
           </w:rPr>
-          <w:instrText xml:space="preserve"> PAGEREF _Toc166676036 \h </w:instrText>
+          <w:instrText xml:space="preserve"> PAGEREF _Toc166679485 \h </w:instrText>
         </w:r>
         <w:r>
           <w:rPr>
@@ -6125,7 +6125,7 @@
           <w:lang w:eastAsia="fi-FI"/>
         </w:rPr>
       </w:pPr>
-      <w:hyperlink w:anchor="_Toc166676037" w:history="1">
+      <w:hyperlink w:anchor="_Toc166679486" w:history="1">
         <w:r>
           <w:rPr>
             <w:rStyle w:val="Hyperlinkki"/>
@@ -6170,7 +6170,7 @@
             <w:noProof/>
             <w:webHidden/>
           </w:rPr>
-          <w:instrText xml:space="preserve"> PAGEREF _Toc166676037 \h </w:instrText>
+          <w:instrText xml:space="preserve"> PAGEREF _Toc166679486 \h </w:instrText>
         </w:r>
         <w:r>
           <w:rPr>
@@ -6217,7 +6217,7 @@
           <w:lang w:eastAsia="fi-FI"/>
         </w:rPr>
       </w:pPr>
-      <w:hyperlink w:anchor="_Toc166676038" w:history="1">
+      <w:hyperlink w:anchor="_Toc166679487" w:history="1">
         <w:r>
           <w:rPr>
             <w:rStyle w:val="Hyperlinkki"/>
@@ -6262,7 +6262,7 @@
             <w:noProof/>
             <w:webHidden/>
           </w:rPr>
-          <w:instrText xml:space="preserve"> PAGEREF _Toc166676038 \h </w:instrText>
+          <w:instrText xml:space="preserve"> PAGEREF _Toc166679487 \h </w:instrText>
         </w:r>
         <w:r>
           <w:rPr>
@@ -6309,7 +6309,7 @@
           <w:lang w:eastAsia="fi-FI"/>
         </w:rPr>
       </w:pPr>
-      <w:hyperlink w:anchor="_Toc166676039" w:history="1">
+      <w:hyperlink w:anchor="_Toc166679488" w:history="1">
         <w:r>
           <w:rPr>
             <w:rStyle w:val="Hyperlinkki"/>
@@ -6354,7 +6354,7 @@
             <w:noProof/>
             <w:webHidden/>
           </w:rPr>
-          <w:instrText xml:space="preserve"> PAGEREF _Toc166676039 \h </w:instrText>
+          <w:instrText xml:space="preserve"> PAGEREF _Toc166679488 \h </w:instrText>
         </w:r>
         <w:r>
           <w:rPr>
@@ -6399,7 +6399,7 @@
           <w:lang w:eastAsia="fi-FI"/>
         </w:rPr>
       </w:pPr>
-      <w:hyperlink w:anchor="_Toc166676040" w:history="1">
+      <w:hyperlink w:anchor="_Toc166679489" w:history="1">
         <w:r>
           <w:rPr>
             <w:rStyle w:val="Hyperlinkki"/>
@@ -6446,7 +6446,7 @@
             <w:noProof/>
             <w:webHidden/>
           </w:rPr>
-          <w:instrText xml:space="preserve"> PAGEREF _Toc166676040 \h </w:instrText>
+          <w:instrText xml:space="preserve"> PAGEREF _Toc166679489 \h </w:instrText>
         </w:r>
         <w:r>
           <w:rPr>
@@ -6491,7 +6491,7 @@
           <w:lang w:eastAsia="fi-FI"/>
         </w:rPr>
       </w:pPr>
-      <w:hyperlink w:anchor="_Toc166676041" w:history="1">
+      <w:hyperlink w:anchor="_Toc166679490" w:history="1">
         <w:r>
           <w:rPr>
             <w:rStyle w:val="Hyperlinkki"/>
@@ -6538,7 +6538,7 @@
             <w:noProof/>
             <w:webHidden/>
           </w:rPr>
-          <w:instrText xml:space="preserve"> PAGEREF _Toc166676041 \h </w:instrText>
+          <w:instrText xml:space="preserve"> PAGEREF _Toc166679490 \h </w:instrText>
         </w:r>
         <w:r>
           <w:rPr>
@@ -6585,7 +6585,7 @@
           <w:lang w:eastAsia="fi-FI"/>
         </w:rPr>
       </w:pPr>
-      <w:hyperlink w:anchor="_Toc166676042" w:history="1">
+      <w:hyperlink w:anchor="_Toc166679491" w:history="1">
         <w:r>
           <w:rPr>
             <w:rStyle w:val="Hyperlinkki"/>
@@ -6630,7 +6630,7 @@
             <w:noProof/>
             <w:webHidden/>
           </w:rPr>
-          <w:instrText xml:space="preserve"> PAGEREF _Toc166676042 \h </w:instrText>
+          <w:instrText xml:space="preserve"> PAGEREF _Toc166679491 \h </w:instrText>
         </w:r>
         <w:r>
           <w:rPr>
@@ -6675,61 +6675,7 @@
           <w:lang w:eastAsia="fi-FI"/>
         </w:rPr>
       </w:pPr>
-      <w:hyperlink w:anchor="_Toc166676043" w:history="1">
-        <w:r>
-          <w:rPr>
-            <w:rStyle w:val="Hyperlinkki"/>
-            <w:noProof/>
-          </w:rPr>
-          <w:drawing>
-            <wp:inline distT="0" distB="0" distL="0" distR="0" wp14:anchorId="352A3D33" wp14:editId="307AA951">
-              <wp:extent cx="5391150" cy="3200400"/>
-              <wp:effectExtent l="0" t="0" r="0" b="0"/>
-              <wp:docPr id="564528850" name="Kuva 2" descr="Kuva, joka sisältää kohteen teksti, kuvakaappaus, numero, ohjelmisto&#10;&#10;Kuvaus luotu automaattisesti"/>
-              <wp:cNvGraphicFramePr>
-                <a:graphicFrameLocks xmlns:a="http://schemas.openxmlformats.org/drawingml/2006/main" noChangeAspect="1"/>
-              </wp:cNvGraphicFramePr>
-              <a:graphic xmlns:a="http://schemas.openxmlformats.org/drawingml/2006/main">
-                <a:graphicData uri="http://schemas.openxmlformats.org/drawingml/2006/picture">
-                  <pic:pic xmlns:pic="http://schemas.openxmlformats.org/drawingml/2006/picture">
-                    <pic:nvPicPr>
-                      <pic:cNvPr id="1159207095" name="Kuva 2" descr="Kuva, joka sisältää kohteen teksti, kuvakaappaus, numero, ohjelmisto&#10;&#10;Kuvaus luotu automaattisesti"/>
-                      <pic:cNvPicPr>
-                        <a:picLocks noChangeAspect="1" noChangeArrowheads="1"/>
-                      </pic:cNvPicPr>
-                    </pic:nvPicPr>
-                    <pic:blipFill>
-                      <a:blip r:embed="rId12">
-                        <a:extLst>
-                          <a:ext uri="{28A0092B-C50C-407E-A947-70E740481C1C}">
-                            <a14:useLocalDpi xmlns:a14="http://schemas.microsoft.com/office/drawing/2010/main" val="0"/>
-                          </a:ext>
-                        </a:extLst>
-                      </a:blip>
-                      <a:srcRect/>
-                      <a:stretch>
-                        <a:fillRect/>
-                      </a:stretch>
-                    </pic:blipFill>
-                    <pic:spPr bwMode="auto">
-                      <a:xfrm>
-                        <a:off x="0" y="0"/>
-                        <a:ext cx="5391150" cy="3200400"/>
-                      </a:xfrm>
-                      <a:prstGeom prst="rect">
-                        <a:avLst/>
-                      </a:prstGeom>
-                      <a:noFill/>
-                      <a:ln>
-                        <a:noFill/>
-                      </a:ln>
-                    </pic:spPr>
-                  </pic:pic>
-                </a:graphicData>
-              </a:graphic>
-            </wp:inline>
-          </w:drawing>
-        </w:r>
+      <w:hyperlink w:anchor="_Toc166679492" w:history="1">
         <w:r>
           <w:rPr>
             <w:noProof/>
@@ -6749,7 +6695,7 @@
             <w:noProof/>
             <w:webHidden/>
           </w:rPr>
-          <w:instrText xml:space="preserve"> PAGEREF _Toc166676043 \h </w:instrText>
+          <w:instrText xml:space="preserve"> PAGEREF _Toc166679492 \h </w:instrText>
         </w:r>
         <w:r>
           <w:rPr>
@@ -6796,7 +6742,7 @@
           <w:lang w:eastAsia="fi-FI"/>
         </w:rPr>
       </w:pPr>
-      <w:hyperlink w:anchor="_Toc166676044" w:history="1">
+      <w:hyperlink w:anchor="_Toc166679493" w:history="1">
         <w:r>
           <w:rPr>
             <w:rStyle w:val="Hyperlinkki"/>
@@ -6841,7 +6787,7 @@
             <w:noProof/>
             <w:webHidden/>
           </w:rPr>
-          <w:instrText xml:space="preserve"> PAGEREF _Toc166676044 \h </w:instrText>
+          <w:instrText xml:space="preserve"> PAGEREF _Toc166679493 \h </w:instrText>
         </w:r>
         <w:r>
           <w:rPr>
@@ -6888,7 +6834,7 @@
           <w:lang w:eastAsia="fi-FI"/>
         </w:rPr>
       </w:pPr>
-      <w:hyperlink w:anchor="_Toc166676045" w:history="1">
+      <w:hyperlink w:anchor="_Toc166679494" w:history="1">
         <w:r>
           <w:rPr>
             <w:rStyle w:val="Hyperlinkki"/>
@@ -6933,7 +6879,7 @@
             <w:noProof/>
             <w:webHidden/>
           </w:rPr>
-          <w:instrText xml:space="preserve"> PAGEREF _Toc166676045 \h </w:instrText>
+          <w:instrText xml:space="preserve"> PAGEREF _Toc166679494 \h </w:instrText>
         </w:r>
         <w:r>
           <w:rPr>
@@ -6980,7 +6926,7 @@
           <w:lang w:eastAsia="fi-FI"/>
         </w:rPr>
       </w:pPr>
-      <w:hyperlink w:anchor="_Toc166676046" w:history="1">
+      <w:hyperlink w:anchor="_Toc166679495" w:history="1">
         <w:r>
           <w:rPr>
             <w:rStyle w:val="Hyperlinkki"/>
@@ -7025,7 +6971,7 @@
             <w:noProof/>
             <w:webHidden/>
           </w:rPr>
-          <w:instrText xml:space="preserve"> PAGEREF _Toc166676046 \h </w:instrText>
+          <w:instrText xml:space="preserve"> PAGEREF _Toc166679495 \h </w:instrText>
         </w:r>
         <w:r>
           <w:rPr>
@@ -7070,7 +7016,7 @@
           <w:lang w:eastAsia="fi-FI"/>
         </w:rPr>
       </w:pPr>
-      <w:hyperlink w:anchor="_Toc166676047" w:history="1">
+      <w:hyperlink w:anchor="_Toc166679496" w:history="1">
         <w:r>
           <w:rPr>
             <w:rStyle w:val="Hyperlinkki"/>
@@ -7117,7 +7063,7 @@
             <w:noProof/>
             <w:webHidden/>
           </w:rPr>
-          <w:instrText xml:space="preserve"> PAGEREF _Toc166676047 \h </w:instrText>
+          <w:instrText xml:space="preserve"> PAGEREF _Toc166679496 \h </w:instrText>
         </w:r>
         <w:r>
           <w:rPr>
@@ -7162,7 +7108,7 @@
           <w:lang w:eastAsia="fi-FI"/>
         </w:rPr>
       </w:pPr>
-      <w:hyperlink w:anchor="_Toc166676048" w:history="1">
+      <w:hyperlink w:anchor="_Toc166679497" w:history="1">
         <w:r>
           <w:rPr>
             <w:rStyle w:val="Hyperlinkki"/>
@@ -7209,7 +7155,7 @@
             <w:noProof/>
             <w:webHidden/>
           </w:rPr>
-          <w:instrText xml:space="preserve"> PAGEREF _Toc166676048 \h </w:instrText>
+          <w:instrText xml:space="preserve"> PAGEREF _Toc166679497 \h </w:instrText>
         </w:r>
         <w:r>
           <w:rPr>
@@ -7256,7 +7202,7 @@
           <w:lang w:eastAsia="fi-FI"/>
         </w:rPr>
       </w:pPr>
-      <w:hyperlink w:anchor="_Toc166676049" w:history="1">
+      <w:hyperlink w:anchor="_Toc166679498" w:history="1">
         <w:r>
           <w:rPr>
             <w:rStyle w:val="Hyperlinkki"/>
@@ -7301,7 +7247,7 @@
             <w:noProof/>
             <w:webHidden/>
           </w:rPr>
-          <w:instrText xml:space="preserve"> PAGEREF _Toc166676049 \h </w:instrText>
+          <w:instrText xml:space="preserve"> PAGEREF _Toc166679498 \h </w:instrText>
         </w:r>
         <w:r>
           <w:rPr>
@@ -7334,6 +7280,98 @@
     </w:p>
     <w:p>
       <w:pPr>
+        <w:pStyle w:val="Sisluet2"/>
+        <w:tabs>
+          <w:tab w:val="left" w:pos="960"/>
+          <w:tab w:val="right" w:leader="dot" w:pos="8494"/>
+        </w:tabs>
+        <w:rPr>
+          <w:rFonts w:eastAsiaTheme="minorEastAsia" w:cstheme="minorBidi"/>
+          <w:smallCaps w:val="0"/>
+          <w:noProof/>
+          <w:sz w:val="24"/>
+          <w:szCs w:val="24"/>
+          <w:lang w:eastAsia="fi-FI"/>
+        </w:rPr>
+      </w:pPr>
+      <w:hyperlink w:anchor="_Toc166679499" w:history="1">
+        <w:r>
+          <w:rPr>
+            <w:rStyle w:val="Hyperlinkki"/>
+            <w:noProof/>
+          </w:rPr>
+          <w:t>13.2</w:t>
+        </w:r>
+        <w:r>
+          <w:rPr>
+            <w:rFonts w:eastAsiaTheme="minorEastAsia" w:cstheme="minorBidi"/>
+            <w:smallCaps w:val="0"/>
+            <w:noProof/>
+            <w:sz w:val="24"/>
+            <w:szCs w:val="24"/>
+            <w:lang w:eastAsia="fi-FI"/>
+          </w:rPr>
+          <w:tab/>
+        </w:r>
+        <w:r>
+          <w:rPr>
+            <w:rStyle w:val="Hyperlinkki"/>
+            <w:noProof/>
+          </w:rPr>
+          <w:t>Tallennetut tilit</w:t>
+        </w:r>
+        <w:r>
+          <w:rPr>
+            <w:noProof/>
+            <w:webHidden/>
+          </w:rPr>
+          <w:tab/>
+        </w:r>
+        <w:r>
+          <w:rPr>
+            <w:noProof/>
+            <w:webHidden/>
+          </w:rPr>
+          <w:fldChar w:fldCharType="begin"/>
+        </w:r>
+        <w:r>
+          <w:rPr>
+            <w:noProof/>
+            <w:webHidden/>
+          </w:rPr>
+          <w:instrText xml:space="preserve"> PAGEREF _Toc166679499 \h </w:instrText>
+        </w:r>
+        <w:r>
+          <w:rPr>
+            <w:noProof/>
+            <w:webHidden/>
+          </w:rPr>
+        </w:r>
+        <w:r>
+          <w:rPr>
+            <w:noProof/>
+            <w:webHidden/>
+          </w:rPr>
+          <w:fldChar w:fldCharType="separate"/>
+        </w:r>
+        <w:r>
+          <w:rPr>
+            <w:noProof/>
+            <w:webHidden/>
+          </w:rPr>
+          <w:t>25</w:t>
+        </w:r>
+        <w:r>
+          <w:rPr>
+            <w:noProof/>
+            <w:webHidden/>
+          </w:rPr>
+          <w:fldChar w:fldCharType="end"/>
+        </w:r>
+      </w:hyperlink>
+    </w:p>
+    <w:p>
+      <w:pPr>
         <w:pStyle w:val="KouluSisllysluettelo"/>
       </w:pPr>
       <w:r>
@@ -7343,7 +7381,7 @@
     <w:p>
       <w:pPr>
         <w:sectPr>
-          <w:headerReference w:type="first" r:id="rId13"/>
+          <w:headerReference w:type="first" r:id="rId12"/>
           <w:pgSz w:w="11906" w:h="16838"/>
           <w:pgMar w:top="1418" w:right="1134" w:bottom="1134" w:left="2268" w:header="709" w:footer="709" w:gutter="0"/>
           <w:pgNumType w:start="0"/>
@@ -7357,7 +7395,7 @@
       <w:pPr>
         <w:pStyle w:val="Otsikko1"/>
       </w:pPr>
-      <w:bookmarkStart w:id="1" w:name="_Toc166676016"/>
+      <w:bookmarkStart w:id="1" w:name="_Toc166679465"/>
       <w:r>
         <w:lastRenderedPageBreak/>
         <w:t>Johdanto</w:t>
@@ -7391,7 +7429,7 @@
       <w:pPr>
         <w:pStyle w:val="Otsikko1"/>
       </w:pPr>
-      <w:bookmarkStart w:id="2" w:name="_Toc166676017"/>
+      <w:bookmarkStart w:id="2" w:name="_Toc166679466"/>
       <w:r>
         <w:t>Kirjautuminen</w:t>
       </w:r>
@@ -7401,7 +7439,7 @@
       <w:pPr>
         <w:pStyle w:val="Otsikko2"/>
       </w:pPr>
-      <w:bookmarkStart w:id="3" w:name="_Toc166676018"/>
+      <w:bookmarkStart w:id="3" w:name="_Toc166679467"/>
       <w:r>
         <w:t>Tietokanta</w:t>
       </w:r>
@@ -7464,7 +7502,7 @@
                     </pic:cNvPicPr>
                   </pic:nvPicPr>
                   <pic:blipFill>
-                    <a:blip r:embed="rId14">
+                    <a:blip r:embed="rId13">
                       <a:extLst>
                         <a:ext uri="{28A0092B-C50C-407E-A947-70E740481C1C}">
                           <a14:useLocalDpi xmlns:a14="http://schemas.microsoft.com/office/drawing/2010/main" val="0"/>
@@ -7501,13 +7539,19 @@
         </w:drawing>
       </w:r>
     </w:p>
+    <w:p>
+      <w:r>
+        <w:lastRenderedPageBreak/>
+        <w:t>Tietokannan luontiskripti ja malliesimerkit ja setup-käyttäjätili löytyvät projektin SQL-kansiosta.</w:t>
+      </w:r>
+    </w:p>
     <w:p/>
     <w:p/>
     <w:p>
       <w:pPr>
         <w:pStyle w:val="Otsikko2"/>
       </w:pPr>
-      <w:bookmarkStart w:id="4" w:name="_Toc166676019"/>
+      <w:bookmarkStart w:id="4" w:name="_Toc166679468"/>
       <w:r>
         <w:t>Kirjautumisikkuna</w:t>
       </w:r>
@@ -7537,7 +7581,7 @@
                     </pic:cNvPicPr>
                   </pic:nvPicPr>
                   <pic:blipFill>
-                    <a:blip r:embed="rId15">
+                    <a:blip r:embed="rId14">
                       <a:extLst>
                         <a:ext uri="{28A0092B-C50C-407E-A947-70E740481C1C}">
                           <a14:useLocalDpi xmlns:a14="http://schemas.microsoft.com/office/drawing/2010/main" val="0"/>
@@ -7610,7 +7654,7 @@
                     </pic:cNvPicPr>
                   </pic:nvPicPr>
                   <pic:blipFill>
-                    <a:blip r:embed="rId16">
+                    <a:blip r:embed="rId15">
                       <a:extLst>
                         <a:ext uri="{28A0092B-C50C-407E-A947-70E740481C1C}">
                           <a14:useLocalDpi xmlns:a14="http://schemas.microsoft.com/office/drawing/2010/main" val="0"/>
@@ -7718,7 +7762,7 @@
       <w:pPr>
         <w:pStyle w:val="Otsikko1"/>
       </w:pPr>
-      <w:bookmarkStart w:id="5" w:name="_Toc166676020"/>
+      <w:bookmarkStart w:id="5" w:name="_Toc166679469"/>
       <w:r>
         <w:lastRenderedPageBreak/>
         <w:t>Aloitusikkuna</w:t>
@@ -7754,7 +7798,7 @@
                     </pic:cNvPicPr>
                   </pic:nvPicPr>
                   <pic:blipFill>
-                    <a:blip r:embed="rId17">
+                    <a:blip r:embed="rId16">
                       <a:extLst>
                         <a:ext uri="{28A0092B-C50C-407E-A947-70E740481C1C}">
                           <a14:useLocalDpi xmlns:a14="http://schemas.microsoft.com/office/drawing/2010/main" val="0"/>
@@ -7838,7 +7882,7 @@
       <w:pPr>
         <w:pStyle w:val="Otsikko1"/>
       </w:pPr>
-      <w:bookmarkStart w:id="6" w:name="_Toc166676021"/>
+      <w:bookmarkStart w:id="6" w:name="_Toc166679470"/>
       <w:r>
         <w:lastRenderedPageBreak/>
         <w:t>Tee varaus</w:t>
@@ -7879,7 +7923,7 @@
                     </pic:cNvPicPr>
                   </pic:nvPicPr>
                   <pic:blipFill>
-                    <a:blip r:embed="rId18">
+                    <a:blip r:embed="rId17">
                       <a:extLst>
                         <a:ext uri="{28A0092B-C50C-407E-A947-70E740481C1C}">
                           <a14:useLocalDpi xmlns:a14="http://schemas.microsoft.com/office/drawing/2010/main" val="0"/>
@@ -7960,7 +8004,7 @@
                     </pic:cNvPicPr>
                   </pic:nvPicPr>
                   <pic:blipFill>
-                    <a:blip r:embed="rId19">
+                    <a:blip r:embed="rId18">
                       <a:extLst>
                         <a:ext uri="{28A0092B-C50C-407E-A947-70E740481C1C}">
                           <a14:useLocalDpi xmlns:a14="http://schemas.microsoft.com/office/drawing/2010/main" val="0"/>
@@ -8027,7 +8071,7 @@
                     </pic:cNvPicPr>
                   </pic:nvPicPr>
                   <pic:blipFill>
-                    <a:blip r:embed="rId20">
+                    <a:blip r:embed="rId19">
                       <a:extLst>
                         <a:ext uri="{28A0092B-C50C-407E-A947-70E740481C1C}">
                           <a14:useLocalDpi xmlns:a14="http://schemas.microsoft.com/office/drawing/2010/main" val="0"/>
@@ -8094,7 +8138,7 @@
                     </pic:cNvPicPr>
                   </pic:nvPicPr>
                   <pic:blipFill>
-                    <a:blip r:embed="rId21">
+                    <a:blip r:embed="rId20">
                       <a:extLst>
                         <a:ext uri="{28A0092B-C50C-407E-A947-70E740481C1C}">
                           <a14:useLocalDpi xmlns:a14="http://schemas.microsoft.com/office/drawing/2010/main" val="0"/>
@@ -8163,7 +8207,7 @@
                     </pic:cNvPicPr>
                   </pic:nvPicPr>
                   <pic:blipFill>
-                    <a:blip r:embed="rId22">
+                    <a:blip r:embed="rId21">
                       <a:extLst>
                         <a:ext uri="{28A0092B-C50C-407E-A947-70E740481C1C}">
                           <a14:useLocalDpi xmlns:a14="http://schemas.microsoft.com/office/drawing/2010/main" val="0"/>
@@ -8213,7 +8257,7 @@
           <w:lang w:val="en-US"/>
         </w:rPr>
       </w:pPr>
-      <w:bookmarkStart w:id="7" w:name="_Toc166676022"/>
+      <w:bookmarkStart w:id="7" w:name="_Toc166679471"/>
       <w:r>
         <w:rPr>
           <w:lang w:val="en-US"/>
@@ -8229,7 +8273,7 @@
           <w:lang w:val="en-US"/>
         </w:rPr>
       </w:pPr>
-      <w:bookmarkStart w:id="8" w:name="_Toc166676023"/>
+      <w:bookmarkStart w:id="8" w:name="_Toc166679472"/>
       <w:r>
         <w:rPr>
           <w:lang w:val="en-US"/>
@@ -8273,7 +8317,7 @@
                     </pic:cNvPicPr>
                   </pic:nvPicPr>
                   <pic:blipFill>
-                    <a:blip r:embed="rId23">
+                    <a:blip r:embed="rId22">
                       <a:extLst>
                         <a:ext uri="{28A0092B-C50C-407E-A947-70E740481C1C}">
                           <a14:useLocalDpi xmlns:a14="http://schemas.microsoft.com/office/drawing/2010/main" val="0"/>
@@ -8433,7 +8477,7 @@
       <w:pPr>
         <w:pStyle w:val="Otsikko2"/>
       </w:pPr>
-      <w:bookmarkStart w:id="9" w:name="_Toc166676024"/>
+      <w:bookmarkStart w:id="9" w:name="_Toc166679473"/>
       <w:r>
         <w:t>Poista asiakas</w:t>
       </w:r>
@@ -8469,7 +8513,7 @@
                     </pic:cNvPicPr>
                   </pic:nvPicPr>
                   <pic:blipFill>
-                    <a:blip r:embed="rId24">
+                    <a:blip r:embed="rId23">
                       <a:extLst>
                         <a:ext uri="{28A0092B-C50C-407E-A947-70E740481C1C}">
                           <a14:useLocalDpi xmlns:a14="http://schemas.microsoft.com/office/drawing/2010/main" val="0"/>
@@ -8528,6 +8572,91 @@
                 <pic:pic xmlns:pic="http://schemas.openxmlformats.org/drawingml/2006/picture">
                   <pic:nvPicPr>
                     <pic:cNvPr id="0" name="Picture 8"/>
+                    <pic:cNvPicPr>
+                      <a:picLocks noChangeAspect="1" noChangeArrowheads="1"/>
+                    </pic:cNvPicPr>
+                  </pic:nvPicPr>
+                  <pic:blipFill>
+                    <a:blip r:embed="rId24">
+                      <a:extLst>
+                        <a:ext uri="{28A0092B-C50C-407E-A947-70E740481C1C}">
+                          <a14:useLocalDpi xmlns:a14="http://schemas.microsoft.com/office/drawing/2010/main" val="0"/>
+                        </a:ext>
+                      </a:extLst>
+                    </a:blip>
+                    <a:srcRect/>
+                    <a:stretch>
+                      <a:fillRect/>
+                    </a:stretch>
+                  </pic:blipFill>
+                  <pic:spPr bwMode="auto">
+                    <a:xfrm>
+                      <a:off x="0" y="0"/>
+                      <a:ext cx="5400675" cy="3019425"/>
+                    </a:xfrm>
+                    <a:prstGeom prst="rect">
+                      <a:avLst/>
+                    </a:prstGeom>
+                    <a:noFill/>
+                    <a:ln>
+                      <a:noFill/>
+                    </a:ln>
+                  </pic:spPr>
+                </pic:pic>
+              </a:graphicData>
+            </a:graphic>
+          </wp:inline>
+        </w:drawing>
+      </w:r>
+    </w:p>
+    <w:p>
+      <w:r>
+        <w:t>Kun olet varmistanut</w:t>
+      </w:r>
+      <w:r>
+        <w:t>,</w:t>
+      </w:r>
+      <w:r>
+        <w:t xml:space="preserve"> että tiedot ovat oikein, vahvista poisto klikkaamalla ”Poista asiakas” -painiketta.</w:t>
+      </w:r>
+    </w:p>
+    <w:p/>
+    <w:p>
+      <w:pPr>
+        <w:pStyle w:val="Otsikko2"/>
+      </w:pPr>
+      <w:bookmarkStart w:id="10" w:name="_Toc166679474"/>
+      <w:r>
+        <w:t>Muokkaa asiakkaita</w:t>
+      </w:r>
+      <w:bookmarkEnd w:id="10"/>
+    </w:p>
+    <w:p>
+      <w:r>
+        <w:t>Kolmannel</w:t>
+      </w:r>
+      <w:r>
+        <w:t>la välilehdellä käyttäjä voi muokata asiakkaiden tietoja.</w:t>
+      </w:r>
+    </w:p>
+    <w:p>
+      <w:r>
+        <w:rPr>
+          <w:noProof/>
+        </w:rPr>
+        <w:drawing>
+          <wp:inline distT="0" distB="0" distL="0" distR="0" wp14:anchorId="1C4ADCD5" wp14:editId="539E5329">
+            <wp:extent cx="5400675" cy="3019425"/>
+            <wp:effectExtent l="0" t="0" r="9525" b="9525"/>
+            <wp:docPr id="881477248" name="Kuva 9"/>
+            <wp:cNvGraphicFramePr>
+              <a:graphicFrameLocks xmlns:a="http://schemas.openxmlformats.org/drawingml/2006/main" noChangeAspect="1"/>
+            </wp:cNvGraphicFramePr>
+            <a:graphic xmlns:a="http://schemas.openxmlformats.org/drawingml/2006/main">
+              <a:graphicData uri="http://schemas.openxmlformats.org/drawingml/2006/picture">
+                <pic:pic xmlns:pic="http://schemas.openxmlformats.org/drawingml/2006/picture">
+                  <pic:nvPicPr>
+                    <pic:cNvPr id="0" name="Picture 9"/>
                     <pic:cNvPicPr>
                       <a:picLocks noChangeAspect="1" noChangeArrowheads="1"/>
                     </pic:cNvPicPr>
@@ -8567,91 +8696,6 @@
     </w:p>
     <w:p>
       <w:r>
-        <w:t>Kun olet varmistanut</w:t>
-      </w:r>
-      <w:r>
-        <w:t>,</w:t>
-      </w:r>
-      <w:r>
-        <w:t xml:space="preserve"> että tiedot ovat oikein, vahvista poisto klikkaamalla ”Poista asiakas” -painiketta.</w:t>
-      </w:r>
-    </w:p>
-    <w:p/>
-    <w:p>
-      <w:pPr>
-        <w:pStyle w:val="Otsikko2"/>
-      </w:pPr>
-      <w:bookmarkStart w:id="10" w:name="_Toc166676025"/>
-      <w:r>
-        <w:t>Muokkaa asiakkaita</w:t>
-      </w:r>
-      <w:bookmarkEnd w:id="10"/>
-    </w:p>
-    <w:p>
-      <w:r>
-        <w:t>Kolmannel</w:t>
-      </w:r>
-      <w:r>
-        <w:t>la välilehdellä käyttäjä voi muokata asiakkaiden tietoja.</w:t>
-      </w:r>
-    </w:p>
-    <w:p>
-      <w:r>
-        <w:rPr>
-          <w:noProof/>
-        </w:rPr>
-        <w:drawing>
-          <wp:inline distT="0" distB="0" distL="0" distR="0" wp14:anchorId="1C4ADCD5" wp14:editId="539E5329">
-            <wp:extent cx="5400675" cy="3019425"/>
-            <wp:effectExtent l="0" t="0" r="9525" b="9525"/>
-            <wp:docPr id="881477248" name="Kuva 9"/>
-            <wp:cNvGraphicFramePr>
-              <a:graphicFrameLocks xmlns:a="http://schemas.openxmlformats.org/drawingml/2006/main" noChangeAspect="1"/>
-            </wp:cNvGraphicFramePr>
-            <a:graphic xmlns:a="http://schemas.openxmlformats.org/drawingml/2006/main">
-              <a:graphicData uri="http://schemas.openxmlformats.org/drawingml/2006/picture">
-                <pic:pic xmlns:pic="http://schemas.openxmlformats.org/drawingml/2006/picture">
-                  <pic:nvPicPr>
-                    <pic:cNvPr id="0" name="Picture 9"/>
-                    <pic:cNvPicPr>
-                      <a:picLocks noChangeAspect="1" noChangeArrowheads="1"/>
-                    </pic:cNvPicPr>
-                  </pic:nvPicPr>
-                  <pic:blipFill>
-                    <a:blip r:embed="rId26">
-                      <a:extLst>
-                        <a:ext uri="{28A0092B-C50C-407E-A947-70E740481C1C}">
-                          <a14:useLocalDpi xmlns:a14="http://schemas.microsoft.com/office/drawing/2010/main" val="0"/>
-                        </a:ext>
-                      </a:extLst>
-                    </a:blip>
-                    <a:srcRect/>
-                    <a:stretch>
-                      <a:fillRect/>
-                    </a:stretch>
-                  </pic:blipFill>
-                  <pic:spPr bwMode="auto">
-                    <a:xfrm>
-                      <a:off x="0" y="0"/>
-                      <a:ext cx="5400675" cy="3019425"/>
-                    </a:xfrm>
-                    <a:prstGeom prst="rect">
-                      <a:avLst/>
-                    </a:prstGeom>
-                    <a:noFill/>
-                    <a:ln>
-                      <a:noFill/>
-                    </a:ln>
-                  </pic:spPr>
-                </pic:pic>
-              </a:graphicData>
-            </a:graphic>
-          </wp:inline>
-        </w:drawing>
-      </w:r>
-    </w:p>
-    <w:p>
-      <w:r>
         <w:t>Valit</w:t>
       </w:r>
       <w:r>
@@ -8682,7 +8726,7 @@
                     </pic:cNvPicPr>
                   </pic:nvPicPr>
                   <pic:blipFill>
-                    <a:blip r:embed="rId27">
+                    <a:blip r:embed="rId26">
                       <a:extLst>
                         <a:ext uri="{28A0092B-C50C-407E-A947-70E740481C1C}">
                           <a14:useLocalDpi xmlns:a14="http://schemas.microsoft.com/office/drawing/2010/main" val="0"/>
@@ -8730,7 +8774,7 @@
       <w:pPr>
         <w:pStyle w:val="Otsikko2"/>
       </w:pPr>
-      <w:bookmarkStart w:id="11" w:name="_Toc166676026"/>
+      <w:bookmarkStart w:id="11" w:name="_Toc166679475"/>
       <w:r>
         <w:t>Historia</w:t>
       </w:r>
@@ -8767,7 +8811,7 @@
                     </pic:cNvPicPr>
                   </pic:nvPicPr>
                   <pic:blipFill>
-                    <a:blip r:embed="rId28">
+                    <a:blip r:embed="rId27">
                       <a:extLst>
                         <a:ext uri="{28A0092B-C50C-407E-A947-70E740481C1C}">
                           <a14:useLocalDpi xmlns:a14="http://schemas.microsoft.com/office/drawing/2010/main" val="0"/>
@@ -8803,7 +8847,7 @@
       <w:pPr>
         <w:pStyle w:val="Otsikko1"/>
       </w:pPr>
-      <w:bookmarkStart w:id="12" w:name="_Toc166676027"/>
+      <w:bookmarkStart w:id="12" w:name="_Toc166679476"/>
       <w:r>
         <w:t>Varaukset</w:t>
       </w:r>
@@ -8813,7 +8857,7 @@
       <w:pPr>
         <w:pStyle w:val="Otsikko2"/>
       </w:pPr>
-      <w:bookmarkStart w:id="13" w:name="_Toc166676028"/>
+      <w:bookmarkStart w:id="13" w:name="_Toc166679477"/>
       <w:r>
         <w:t>Menneet varaukset</w:t>
       </w:r>
@@ -8862,7 +8906,7 @@
                     </pic:cNvPicPr>
                   </pic:nvPicPr>
                   <pic:blipFill>
-                    <a:blip r:embed="rId29">
+                    <a:blip r:embed="rId28">
                       <a:extLst>
                         <a:ext uri="{28A0092B-C50C-407E-A947-70E740481C1C}">
                           <a14:useLocalDpi xmlns:a14="http://schemas.microsoft.com/office/drawing/2010/main" val="0"/>
@@ -8897,7 +8941,7 @@
       <w:pPr>
         <w:pStyle w:val="Otsikko2"/>
       </w:pPr>
-      <w:bookmarkStart w:id="14" w:name="_Toc166676029"/>
+      <w:bookmarkStart w:id="14" w:name="_Toc166679478"/>
       <w:r>
         <w:t>Nyt varattuna</w:t>
       </w:r>
@@ -8937,7 +8981,7 @@
                     </pic:cNvPicPr>
                   </pic:nvPicPr>
                   <pic:blipFill>
-                    <a:blip r:embed="rId30">
+                    <a:blip r:embed="rId29">
                       <a:extLst>
                         <a:ext uri="{28A0092B-C50C-407E-A947-70E740481C1C}">
                           <a14:useLocalDpi xmlns:a14="http://schemas.microsoft.com/office/drawing/2010/main" val="0"/>
@@ -8974,7 +9018,7 @@
       <w:pPr>
         <w:pStyle w:val="Otsikko2"/>
       </w:pPr>
-      <w:bookmarkStart w:id="15" w:name="_Toc166676030"/>
+      <w:bookmarkStart w:id="15" w:name="_Toc166679479"/>
       <w:r>
         <w:t>Tulevat varaukset</w:t>
       </w:r>
@@ -9012,7 +9056,7 @@
                     </pic:cNvPicPr>
                   </pic:nvPicPr>
                   <pic:blipFill>
-                    <a:blip r:embed="rId31">
+                    <a:blip r:embed="rId30">
                       <a:extLst>
                         <a:ext uri="{28A0092B-C50C-407E-A947-70E740481C1C}">
                           <a14:useLocalDpi xmlns:a14="http://schemas.microsoft.com/office/drawing/2010/main" val="0"/>
@@ -9049,7 +9093,7 @@
       <w:pPr>
         <w:pStyle w:val="Otsikko2"/>
       </w:pPr>
-      <w:bookmarkStart w:id="16" w:name="_Toc166676031"/>
+      <w:bookmarkStart w:id="16" w:name="_Toc166679480"/>
       <w:r>
         <w:t>Muokkaa varausta</w:t>
       </w:r>
@@ -9095,7 +9139,7 @@
                     </pic:cNvPicPr>
                   </pic:nvPicPr>
                   <pic:blipFill>
-                    <a:blip r:embed="rId32">
+                    <a:blip r:embed="rId31">
                       <a:extLst>
                         <a:ext uri="{28A0092B-C50C-407E-A947-70E740481C1C}">
                           <a14:useLocalDpi xmlns:a14="http://schemas.microsoft.com/office/drawing/2010/main" val="0"/>
@@ -9134,7 +9178,7 @@
           <w:lang w:val="en-US"/>
         </w:rPr>
       </w:pPr>
-      <w:bookmarkStart w:id="17" w:name="_Toc166676032"/>
+      <w:bookmarkStart w:id="17" w:name="_Toc166679481"/>
       <w:r>
         <w:rPr>
           <w:lang w:val="en-US"/>
@@ -9154,7 +9198,7 @@
       <w:pPr>
         <w:pStyle w:val="Otsikko2"/>
       </w:pPr>
-      <w:bookmarkStart w:id="18" w:name="_Toc166676033"/>
+      <w:bookmarkStart w:id="18" w:name="_Toc166679482"/>
       <w:r>
         <w:t>Lisää toimipiste</w:t>
       </w:r>
@@ -9237,7 +9281,7 @@
                     </pic:cNvPicPr>
                   </pic:nvPicPr>
                   <pic:blipFill>
-                    <a:blip r:embed="rId33">
+                    <a:blip r:embed="rId32">
                       <a:extLst>
                         <a:ext uri="{28A0092B-C50C-407E-A947-70E740481C1C}">
                           <a14:useLocalDpi xmlns:a14="http://schemas.microsoft.com/office/drawing/2010/main" val="0"/>
@@ -9408,7 +9452,7 @@
       <w:pPr>
         <w:pStyle w:val="Otsikko2"/>
       </w:pPr>
-      <w:bookmarkStart w:id="19" w:name="_Toc166676034"/>
+      <w:bookmarkStart w:id="19" w:name="_Toc166679483"/>
       <w:r>
         <w:t>Poista toimipiste</w:t>
       </w:r>
@@ -9457,7 +9501,7 @@
                     </pic:cNvPicPr>
                   </pic:nvPicPr>
                   <pic:blipFill>
-                    <a:blip r:embed="rId34">
+                    <a:blip r:embed="rId33">
                       <a:extLst>
                         <a:ext uri="{28A0092B-C50C-407E-A947-70E740481C1C}">
                           <a14:useLocalDpi xmlns:a14="http://schemas.microsoft.com/office/drawing/2010/main" val="0"/>
@@ -9532,7 +9576,7 @@
                     </pic:cNvPicPr>
                   </pic:nvPicPr>
                   <pic:blipFill>
-                    <a:blip r:embed="rId35">
+                    <a:blip r:embed="rId34">
                       <a:extLst>
                         <a:ext uri="{28A0092B-C50C-407E-A947-70E740481C1C}">
                           <a14:useLocalDpi xmlns:a14="http://schemas.microsoft.com/office/drawing/2010/main" val="0"/>
@@ -9580,7 +9624,7 @@
       <w:pPr>
         <w:pStyle w:val="Otsikko2"/>
       </w:pPr>
-      <w:bookmarkStart w:id="20" w:name="_Toc166676035"/>
+      <w:bookmarkStart w:id="20" w:name="_Toc166679484"/>
       <w:r>
         <w:t>Muokkaa toimipistettä</w:t>
       </w:r>
@@ -9615,7 +9659,7 @@
                     </pic:cNvPicPr>
                   </pic:nvPicPr>
                   <pic:blipFill>
-                    <a:blip r:embed="rId36">
+                    <a:blip r:embed="rId35">
                       <a:extLst>
                         <a:ext uri="{28A0092B-C50C-407E-A947-70E740481C1C}">
                           <a14:useLocalDpi xmlns:a14="http://schemas.microsoft.com/office/drawing/2010/main" val="0"/>
@@ -9693,7 +9737,7 @@
                     </pic:cNvPicPr>
                   </pic:nvPicPr>
                   <pic:blipFill>
-                    <a:blip r:embed="rId37">
+                    <a:blip r:embed="rId36">
                       <a:extLst>
                         <a:ext uri="{28A0092B-C50C-407E-A947-70E740481C1C}">
                           <a14:useLocalDpi xmlns:a14="http://schemas.microsoft.com/office/drawing/2010/main" val="0"/>
@@ -9740,7 +9784,7 @@
       <w:pPr>
         <w:pStyle w:val="Otsikko1"/>
       </w:pPr>
-      <w:bookmarkStart w:id="21" w:name="_Toc166676036"/>
+      <w:bookmarkStart w:id="21" w:name="_Toc166679485"/>
       <w:r>
         <w:t>Tilat</w:t>
       </w:r>
@@ -9750,7 +9794,7 @@
       <w:pPr>
         <w:pStyle w:val="Otsikko2"/>
       </w:pPr>
-      <w:bookmarkStart w:id="22" w:name="_Toc166676037"/>
+      <w:bookmarkStart w:id="22" w:name="_Toc166679486"/>
       <w:r>
         <w:t>Tilan lisääminen</w:t>
       </w:r>
@@ -9794,7 +9838,7 @@
                     </pic:cNvPicPr>
                   </pic:nvPicPr>
                   <pic:blipFill>
-                    <a:blip r:embed="rId38">
+                    <a:blip r:embed="rId37">
                       <a:extLst>
                         <a:ext uri="{28A0092B-C50C-407E-A947-70E740481C1C}">
                           <a14:useLocalDpi xmlns:a14="http://schemas.microsoft.com/office/drawing/2010/main" val="0"/>
@@ -9961,7 +10005,7 @@
       <w:pPr>
         <w:pStyle w:val="Otsikko2"/>
       </w:pPr>
-      <w:bookmarkStart w:id="23" w:name="_Toc166676038"/>
+      <w:bookmarkStart w:id="23" w:name="_Toc166679487"/>
       <w:r>
         <w:t>Tilan poistaminen</w:t>
       </w:r>
@@ -10002,7 +10046,7 @@
                     </pic:cNvPicPr>
                   </pic:nvPicPr>
                   <pic:blipFill>
-                    <a:blip r:embed="rId39">
+                    <a:blip r:embed="rId38">
                       <a:extLst>
                         <a:ext uri="{28A0092B-C50C-407E-A947-70E740481C1C}">
                           <a14:useLocalDpi xmlns:a14="http://schemas.microsoft.com/office/drawing/2010/main" val="0"/>
@@ -10076,7 +10120,7 @@
                     </pic:cNvPicPr>
                   </pic:nvPicPr>
                   <pic:blipFill>
-                    <a:blip r:embed="rId40">
+                    <a:blip r:embed="rId39">
                       <a:extLst>
                         <a:ext uri="{28A0092B-C50C-407E-A947-70E740481C1C}">
                           <a14:useLocalDpi xmlns:a14="http://schemas.microsoft.com/office/drawing/2010/main" val="0"/>
@@ -10118,7 +10162,7 @@
       <w:pPr>
         <w:pStyle w:val="Otsikko2"/>
       </w:pPr>
-      <w:bookmarkStart w:id="24" w:name="_Toc166676039"/>
+      <w:bookmarkStart w:id="24" w:name="_Toc166679488"/>
       <w:r>
         <w:lastRenderedPageBreak/>
         <w:t>Muokkaa t</w:t>
@@ -10160,7 +10204,7 @@
                     </pic:cNvPicPr>
                   </pic:nvPicPr>
                   <pic:blipFill>
-                    <a:blip r:embed="rId41">
+                    <a:blip r:embed="rId40">
                       <a:extLst>
                         <a:ext uri="{28A0092B-C50C-407E-A947-70E740481C1C}">
                           <a14:useLocalDpi xmlns:a14="http://schemas.microsoft.com/office/drawing/2010/main" val="0"/>
@@ -10237,7 +10281,7 @@
                     </pic:cNvPicPr>
                   </pic:nvPicPr>
                   <pic:blipFill>
-                    <a:blip r:embed="rId42">
+                    <a:blip r:embed="rId41">
                       <a:extLst>
                         <a:ext uri="{28A0092B-C50C-407E-A947-70E740481C1C}">
                           <a14:useLocalDpi xmlns:a14="http://schemas.microsoft.com/office/drawing/2010/main" val="0"/>
@@ -10297,7 +10341,7 @@
       <w:pPr>
         <w:pStyle w:val="Otsikko1"/>
       </w:pPr>
-      <w:bookmarkStart w:id="25" w:name="_Toc166676040"/>
+      <w:bookmarkStart w:id="25" w:name="_Toc166679489"/>
       <w:r>
         <w:lastRenderedPageBreak/>
         <w:t>Palvelut</w:t>
@@ -10338,7 +10382,7 @@
                     </pic:cNvPicPr>
                   </pic:nvPicPr>
                   <pic:blipFill>
-                    <a:blip r:embed="rId43">
+                    <a:blip r:embed="rId42">
                       <a:extLst>
                         <a:ext uri="{28A0092B-C50C-407E-A947-70E740481C1C}">
                           <a14:useLocalDpi xmlns:a14="http://schemas.microsoft.com/office/drawing/2010/main" val="0"/>
@@ -10497,7 +10541,7 @@
       <w:pPr>
         <w:pStyle w:val="Otsikko1"/>
       </w:pPr>
-      <w:bookmarkStart w:id="26" w:name="_Toc166676041"/>
+      <w:bookmarkStart w:id="26" w:name="_Toc166679490"/>
       <w:r>
         <w:t>K</w:t>
       </w:r>
@@ -10525,7 +10569,7 @@
       <w:pPr>
         <w:pStyle w:val="Otsikko2"/>
       </w:pPr>
-      <w:bookmarkStart w:id="27" w:name="_Toc166676042"/>
+      <w:bookmarkStart w:id="27" w:name="_Toc166679491"/>
       <w:r>
         <w:t>Lisää käyttäjä</w:t>
       </w:r>
@@ -10548,7 +10592,7 @@
         </w:numPr>
         <w:ind w:left="431"/>
       </w:pPr>
-      <w:bookmarkStart w:id="28" w:name="_Toc166676043"/>
+      <w:bookmarkStart w:id="28" w:name="_Toc166679492"/>
       <w:r>
         <w:rPr>
           <w:noProof/>
@@ -10571,7 +10615,7 @@
                     </pic:cNvPicPr>
                   </pic:nvPicPr>
                   <pic:blipFill>
-                    <a:blip r:embed="rId12">
+                    <a:blip r:embed="rId43">
                       <a:extLst>
                         <a:ext uri="{28A0092B-C50C-407E-A947-70E740481C1C}">
                           <a14:useLocalDpi xmlns:a14="http://schemas.microsoft.com/office/drawing/2010/main" val="0"/>
@@ -10711,7 +10755,7 @@
       <w:pPr>
         <w:pStyle w:val="Otsikko2"/>
       </w:pPr>
-      <w:bookmarkStart w:id="29" w:name="_Toc166676044"/>
+      <w:bookmarkStart w:id="29" w:name="_Toc166679493"/>
       <w:r>
         <w:t>Poista käyttäjä</w:t>
       </w:r>
@@ -10866,7 +10910,7 @@
       <w:pPr>
         <w:pStyle w:val="Otsikko2"/>
       </w:pPr>
-      <w:bookmarkStart w:id="30" w:name="_Toc166676045"/>
+      <w:bookmarkStart w:id="30" w:name="_Toc166679494"/>
       <w:r>
         <w:t>Muokkaa käyttäjiä</w:t>
       </w:r>
@@ -11006,7 +11050,7 @@
       <w:pPr>
         <w:pStyle w:val="Otsikko2"/>
       </w:pPr>
-      <w:bookmarkStart w:id="31" w:name="_Toc166676046"/>
+      <w:bookmarkStart w:id="31" w:name="_Toc166679495"/>
       <w:r>
         <w:t>Historia</w:t>
       </w:r>
@@ -11076,7 +11120,7 @@
       <w:pPr>
         <w:pStyle w:val="Otsikko1"/>
       </w:pPr>
-      <w:bookmarkStart w:id="32" w:name="_Toc166676047"/>
+      <w:bookmarkStart w:id="32" w:name="_Toc166679496"/>
       <w:r>
         <w:t>Raportit</w:t>
       </w:r>
@@ -11295,7 +11339,7 @@
       <w:pPr>
         <w:pStyle w:val="Otsikko1"/>
       </w:pPr>
-      <w:bookmarkStart w:id="33" w:name="_Toc166676048"/>
+      <w:bookmarkStart w:id="33" w:name="_Toc166679497"/>
       <w:r>
         <w:lastRenderedPageBreak/>
         <w:t>Laskut</w:t>
@@ -11306,7 +11350,7 @@
       <w:pPr>
         <w:pStyle w:val="Otsikko2"/>
       </w:pPr>
-      <w:bookmarkStart w:id="34" w:name="_Toc166676049"/>
+      <w:bookmarkStart w:id="34" w:name="_Toc166679498"/>
       <w:r>
         <w:t>Uusi lasku</w:t>
       </w:r>
@@ -11399,10 +11443,7 @@
         </w:numPr>
       </w:pPr>
       <w:r>
-        <w:t xml:space="preserve">Veroton summa </w:t>
-      </w:r>
-      <w:r>
-        <w:t>on rajattu 8-merkkiin ja kahteen desimaaliin, voi sisältää kokonaislukuja ja desimaaleja.</w:t>
+        <w:t>Veroton summa on rajattu 8-merkkiin ja kahteen desimaaliin, voi sisältää kokonaislukuja ja desimaaleja.</w:t>
       </w:r>
     </w:p>
     <w:p>
@@ -11414,10 +11455,7 @@
         </w:numPr>
       </w:pPr>
       <w:r>
-        <w:t xml:space="preserve">ALV määrä </w:t>
-      </w:r>
-      <w:r>
-        <w:t>on rajattu 8-merkkiin ja kahteen desimaaliin, voi sisältää kokonaislukuja ja desimaaleja.</w:t>
+        <w:t>ALV määrä on rajattu 8-merkkiin ja kahteen desimaaliin, voi sisältää kokonaislukuja ja desimaaleja.</w:t>
       </w:r>
     </w:p>
     <w:p>
@@ -11429,10 +11467,7 @@
         </w:numPr>
       </w:pPr>
       <w:r>
-        <w:t xml:space="preserve">Loppusumma </w:t>
-      </w:r>
-      <w:r>
-        <w:t>on rajattu 8-merkkiin ja kahteen desimaaliin, voi sisältää kokonaislukuja ja desimaaleja.</w:t>
+        <w:t>Loppusumma on rajattu 8-merkkiin ja kahteen desimaaliin, voi sisältää kokonaislukuja ja desimaaleja.</w:t>
       </w:r>
     </w:p>
     <w:p/>
@@ -11440,9 +11475,11 @@
       <w:pPr>
         <w:pStyle w:val="Otsikko2"/>
       </w:pPr>
+      <w:bookmarkStart w:id="35" w:name="_Toc166679499"/>
       <w:r>
         <w:t>Tallennetut tilit</w:t>
       </w:r>
+      <w:bookmarkEnd w:id="35"/>
     </w:p>
     <w:p>
       <w:r>
@@ -14198,15 +14235,33 @@
 </file>
 
 <file path=customXml/item2.xml><?xml version="1.0" encoding="utf-8"?>
-<?mso-contentType ?>
-<FormTemplates xmlns="http://schemas.microsoft.com/sharepoint/v3/contenttype/forms">
-  <Display>DocumentLibraryForm</Display>
-  <Edit>DocumentLibraryForm</Edit>
-  <New>DocumentLibraryForm</New>
-</FormTemplates>
+<p:properties xmlns:p="http://schemas.microsoft.com/office/2006/metadata/properties" xmlns:xsi="http://www.w3.org/2001/XMLSchema-instance" xmlns:pc="http://schemas.microsoft.com/office/infopath/2007/PartnerControls">
+  <documentManagement/>
+</p:properties>
 </file>
 
 <file path=customXml/item3.xml><?xml version="1.0" encoding="utf-8"?>
+<b:Sources xmlns:b="http://schemas.openxmlformats.org/officeDocument/2006/bibliography" xmlns="http://schemas.openxmlformats.org/officeDocument/2006/bibliography" SelectedStyle="\APASixthEditionOfficeOnline.xsl" StyleName="APA" Version="6">
+  <b:Source>
+    <b:Tag>omp13</b:Tag>
+    <b:SourceType>Book</b:SourceType>
+    <b:Guid>{CB475E2A-387A-4DD4-BA54-ECE284EB6013}</b:Guid>
+    <b:Author>
+      <b:Author>
+        <b:NameList>
+          <b:Person>
+            <b:Last>omput</b:Last>
+          </b:Person>
+        </b:NameList>
+      </b:Author>
+    </b:Author>
+    <b:Year>2013</b:Year>
+    <b:RefOrder>1</b:RefOrder>
+  </b:Source>
+</b:Sources>
+</file>
+
+<file path=customXml/item4.xml><?xml version="1.0" encoding="utf-8"?>
 <ct:contentTypeSchema xmlns:ct="http://schemas.microsoft.com/office/2006/metadata/contentType" xmlns:ma="http://schemas.microsoft.com/office/2006/metadata/properties/metaAttributes" ct:_="" ma:_="" ma:contentTypeName="Asiakirja" ma:contentTypeID="0x010100C845D97179D7C44DBA4837AB32F7FCD6" ma:contentTypeVersion="0" ma:contentTypeDescription="Luo uusi asiakirja." ma:contentTypeScope="" ma:versionID="5f55710f055a619b44b4ceb207b5b19f">
   <xsd:schema xmlns:xsd="http://www.w3.org/2001/XMLSchema" xmlns:xs="http://www.w3.org/2001/XMLSchema" xmlns:p="http://schemas.microsoft.com/office/2006/metadata/properties" targetNamespace="http://schemas.microsoft.com/office/2006/metadata/properties" ma:root="true" ma:fieldsID="a8235bf9583a55b8a1931384edb0b98c">
     <xsd:element name="properties">
@@ -14320,31 +14375,13 @@
 </ct:contentTypeSchema>
 </file>
 
-<file path=customXml/item4.xml><?xml version="1.0" encoding="utf-8"?>
-<b:Sources xmlns:b="http://schemas.openxmlformats.org/officeDocument/2006/bibliography" xmlns="http://schemas.openxmlformats.org/officeDocument/2006/bibliography" SelectedStyle="\APASixthEditionOfficeOnline.xsl" StyleName="APA" Version="6">
-  <b:Source>
-    <b:Tag>omp13</b:Tag>
-    <b:SourceType>Book</b:SourceType>
-    <b:Guid>{CB475E2A-387A-4DD4-BA54-ECE284EB6013}</b:Guid>
-    <b:Author>
-      <b:Author>
-        <b:NameList>
-          <b:Person>
-            <b:Last>omput</b:Last>
-          </b:Person>
-        </b:NameList>
-      </b:Author>
-    </b:Author>
-    <b:Year>2013</b:Year>
-    <b:RefOrder>1</b:RefOrder>
-  </b:Source>
-</b:Sources>
-</file>
-
 <file path=customXml/item5.xml><?xml version="1.0" encoding="utf-8"?>
-<p:properties xmlns:p="http://schemas.microsoft.com/office/2006/metadata/properties" xmlns:xsi="http://www.w3.org/2001/XMLSchema-instance" xmlns:pc="http://schemas.microsoft.com/office/infopath/2007/PartnerControls">
-  <documentManagement/>
-</p:properties>
+<?mso-contentType ?>
+<FormTemplates xmlns="http://schemas.microsoft.com/sharepoint/v3/contenttype/forms">
+  <Display>DocumentLibraryForm</Display>
+  <Edit>DocumentLibraryForm</Edit>
+  <New>DocumentLibraryForm</New>
+</FormTemplates>
 </file>
 
 <file path=customXml/itemProps1.xml><?xml version="1.0" encoding="utf-8"?>
@@ -14356,14 +14393,23 @@
 </file>
 
 <file path=customXml/itemProps2.xml><?xml version="1.0" encoding="utf-8"?>
-<ds:datastoreItem xmlns:ds="http://schemas.openxmlformats.org/officeDocument/2006/customXml" ds:itemID="{7FACEDE5-4613-4643-9A5E-0B980E5B8C89}">
+<ds:datastoreItem xmlns:ds="http://schemas.openxmlformats.org/officeDocument/2006/customXml" ds:itemID="{5A0302D2-CCBE-48F3-A47C-AA03538514D6}">
   <ds:schemaRefs>
-    <ds:schemaRef ds:uri="http://schemas.microsoft.com/sharepoint/v3/contenttype/forms"/>
+    <ds:schemaRef ds:uri="http://schemas.microsoft.com/office/2006/metadata/properties"/>
+    <ds:schemaRef ds:uri="http://schemas.microsoft.com/office/infopath/2007/PartnerControls"/>
   </ds:schemaRefs>
 </ds:datastoreItem>
 </file>
 
 <file path=customXml/itemProps3.xml><?xml version="1.0" encoding="utf-8"?>
+<ds:datastoreItem xmlns:ds="http://schemas.openxmlformats.org/officeDocument/2006/customXml" ds:itemID="{08A96AC4-6A12-4A2D-9DF0-8B6C849B6AFF}">
+  <ds:schemaRefs>
+    <ds:schemaRef ds:uri="http://schemas.openxmlformats.org/officeDocument/2006/bibliography"/>
+  </ds:schemaRefs>
+</ds:datastoreItem>
+</file>
+
+<file path=customXml/itemProps4.xml><?xml version="1.0" encoding="utf-8"?>
 <ds:datastoreItem xmlns:ds="http://schemas.openxmlformats.org/officeDocument/2006/customXml" ds:itemID="{50CA8CF6-A183-4674-A67E-4877EAE9992C}">
   <ds:schemaRefs>
     <ds:schemaRef ds:uri="http://schemas.microsoft.com/office/2006/metadata/contentType"/>
@@ -14379,19 +14425,10 @@
 </ds:datastoreItem>
 </file>
 
-<file path=customXml/itemProps4.xml><?xml version="1.0" encoding="utf-8"?>
-<ds:datastoreItem xmlns:ds="http://schemas.openxmlformats.org/officeDocument/2006/customXml" ds:itemID="{08A96AC4-6A12-4A2D-9DF0-8B6C849B6AFF}">
+<file path=customXml/itemProps5.xml><?xml version="1.0" encoding="utf-8"?>
+<ds:datastoreItem xmlns:ds="http://schemas.openxmlformats.org/officeDocument/2006/customXml" ds:itemID="{7FACEDE5-4613-4643-9A5E-0B980E5B8C89}">
   <ds:schemaRefs>
-    <ds:schemaRef ds:uri="http://schemas.openxmlformats.org/officeDocument/2006/bibliography"/>
-  </ds:schemaRefs>
-</ds:datastoreItem>
-</file>
-
-<file path=customXml/itemProps5.xml><?xml version="1.0" encoding="utf-8"?>
-<ds:datastoreItem xmlns:ds="http://schemas.openxmlformats.org/officeDocument/2006/customXml" ds:itemID="{5A0302D2-CCBE-48F3-A47C-AA03538514D6}">
-  <ds:schemaRefs>
-    <ds:schemaRef ds:uri="http://schemas.microsoft.com/office/2006/metadata/properties"/>
-    <ds:schemaRef ds:uri="http://schemas.microsoft.com/office/infopath/2007/PartnerControls"/>
+    <ds:schemaRef ds:uri="http://schemas.microsoft.com/sharepoint/v3/contenttype/forms"/>
   </ds:schemaRefs>
 </ds:datastoreItem>
 </file>
</xml_diff>

<commit_message>
Käyttöohjetta päivitetty testauslöydösten perusteella.
</commit_message>
<xml_diff>
--- a/VarausjarjestelmaR3/Käyttöohje/Käyttöohje.docx
+++ b/VarausjarjestelmaR3/Käyttöohje/Käyttöohje.docx
@@ -7455,7 +7455,15 @@
         <w:t xml:space="preserve">Tietokantayhteys </w:t>
       </w:r>
       <w:r>
-        <w:t>edellyttää HeidiSQL-tietokantakäyttöliittymään käyttäjätunnukse</w:t>
+        <w:t xml:space="preserve">edellyttää </w:t>
+      </w:r>
+      <w:proofErr w:type="spellStart"/>
+      <w:r>
+        <w:t>HeidiSQL</w:t>
+      </w:r>
+      <w:proofErr w:type="spellEnd"/>
+      <w:r>
+        <w:t>-tietokantakäyttöliittymään käyttäjätunnukse</w:t>
       </w:r>
       <w:r>
         <w:t>n nimeltä ”opiskelija” ja salasanan ”opiskelija1”.</w:t>
@@ -7542,7 +7550,15 @@
     <w:p>
       <w:r>
         <w:lastRenderedPageBreak/>
-        <w:t>Tietokannan luontiskripti ja malliesimerkit ja setup-käyttäjätili löytyvät projektin SQL-kansiosta.</w:t>
+        <w:t xml:space="preserve">Tietokannan luontiskripti ja malliesimerkit ja </w:t>
+      </w:r>
+      <w:proofErr w:type="spellStart"/>
+      <w:r>
+        <w:t>setup</w:t>
+      </w:r>
+      <w:proofErr w:type="spellEnd"/>
+      <w:r>
+        <w:t>-käyttäjätili löytyvät projektin SQL-kansiosta.</w:t>
       </w:r>
     </w:p>
     <w:p/>
@@ -7731,7 +7747,15 @@
         <w:t xml:space="preserve"> </w:t>
       </w:r>
       <w:r>
-        <w:t>asiakasta varten admin-tili, joka mahdollistaa ohjelman käyttöönoton</w:t>
+        <w:t xml:space="preserve">asiakasta varten </w:t>
+      </w:r>
+      <w:proofErr w:type="spellStart"/>
+      <w:r>
+        <w:t>admin</w:t>
+      </w:r>
+      <w:proofErr w:type="spellEnd"/>
+      <w:r>
+        <w:t>-tili, joka mahdollistaa ohjelman käyttöönoton</w:t>
       </w:r>
       <w:r>
         <w:t xml:space="preserve"> ja käyttäjätilien luomisen käyttäjille. Suosittelemme vahvasti poistamaan tämän tilin</w:t>
@@ -7747,13 +7771,39 @@
       </w:r>
     </w:p>
     <w:p>
-      <w:r>
-        <w:t>Admin-tilin käyttäjätunnus: ”admin”</w:t>
-      </w:r>
-    </w:p>
-    <w:p>
-      <w:r>
-        <w:t>Admin-tilin salasana: ”admin”</w:t>
+      <w:proofErr w:type="spellStart"/>
+      <w:r>
+        <w:t>Admin</w:t>
+      </w:r>
+      <w:proofErr w:type="spellEnd"/>
+      <w:r>
+        <w:t>-tilin käyttäjätunnus: ”</w:t>
+      </w:r>
+      <w:proofErr w:type="spellStart"/>
+      <w:r>
+        <w:t>admin</w:t>
+      </w:r>
+      <w:proofErr w:type="spellEnd"/>
+      <w:r>
+        <w:t>”</w:t>
+      </w:r>
+    </w:p>
+    <w:p>
+      <w:proofErr w:type="spellStart"/>
+      <w:r>
+        <w:t>Admin</w:t>
+      </w:r>
+      <w:proofErr w:type="spellEnd"/>
+      <w:r>
+        <w:t>-tilin salasana: ”</w:t>
+      </w:r>
+      <w:proofErr w:type="spellStart"/>
+      <w:r>
+        <w:t>admin</w:t>
+      </w:r>
+      <w:proofErr w:type="spellEnd"/>
+      <w:r>
+        <w:t>”</w:t>
       </w:r>
     </w:p>
     <w:p/>
@@ -8549,8 +8599,13 @@
       <w:r>
         <w:t xml:space="preserve">Valitse alasvetovalikosta </w:t>
       </w:r>
-      <w:r>
-        <w:t>asiakas jonka haluat poistaa, ja klikkaa ”Hae tiedot” -painiketta. Saat asiakkaan tiedot alle.</w:t>
+      <w:proofErr w:type="gramStart"/>
+      <w:r>
+        <w:t>asiakas</w:t>
+      </w:r>
+      <w:proofErr w:type="gramEnd"/>
+      <w:r>
+        <w:t xml:space="preserve"> jonka haluat poistaa, ja klikkaa ”Hae tiedot” -painiketta. Saat asiakkaan tiedot alle.</w:t>
       </w:r>
     </w:p>
     <w:p>
@@ -9215,7 +9270,23 @@
         <w:t>sä</w:t>
       </w:r>
       <w:r>
-        <w:t xml:space="preserve"> toimipisteet-välilehden ja lisää-alivälilehden.</w:t>
+        <w:t xml:space="preserve"> </w:t>
+      </w:r>
+      <w:proofErr w:type="spellStart"/>
+      <w:r>
+        <w:t>toimipisteet</w:t>
+      </w:r>
+      <w:proofErr w:type="spellEnd"/>
+      <w:r>
+        <w:t xml:space="preserve">-välilehden ja </w:t>
+      </w:r>
+      <w:proofErr w:type="gramStart"/>
+      <w:r>
+        <w:t>lisää-alivälilehden</w:t>
+      </w:r>
+      <w:proofErr w:type="gramEnd"/>
+      <w:r>
+        <w:t>.</w:t>
       </w:r>
       <w:r>
         <w:t xml:space="preserve"> Käyttäjä </w:t>
@@ -9463,7 +9534,15 @@
         <w:t>Toimipaikan</w:t>
       </w:r>
       <w:r>
-        <w:t xml:space="preserve"> poisto löytyy seuraavalta välilehdeltä. Käyttöliittymä on helppo; Valitse alasvetovalikosta toimipiste jonka haluat poistaa ja klikkaa ”</w:t>
+        <w:t xml:space="preserve"> poisto löytyy seuraavalta välilehdeltä. Käyttöliittymä on helppo; Valitse alasvetovalikosta </w:t>
+      </w:r>
+      <w:proofErr w:type="gramStart"/>
+      <w:r>
+        <w:t>toimipiste</w:t>
+      </w:r>
+      <w:proofErr w:type="gramEnd"/>
+      <w:r>
+        <w:t xml:space="preserve"> jonka haluat poistaa ja klikkaa ”</w:t>
       </w:r>
       <w:r>
         <w:t>Hae tiedot</w:t>
@@ -9997,7 +10076,22 @@
         <w:t>000</w:t>
       </w:r>
       <w:r>
-        <w:t> 000.</w:t>
+        <w:t> </w:t>
+      </w:r>
+      <w:r>
+        <w:t>000.</w:t>
+      </w:r>
+    </w:p>
+    <w:p>
+      <w:pPr>
+        <w:pStyle w:val="Luettelokappale"/>
+        <w:numPr>
+          <w:ilvl w:val="0"/>
+          <w:numId w:val="4"/>
+        </w:numPr>
+      </w:pPr>
+      <w:r>
+        <w:t>Desimaaleja käyttäessä käytettävä pistettä välimerkkinä.</w:t>
       </w:r>
     </w:p>
     <w:p/>
@@ -10539,6 +10633,23 @@
     </w:p>
     <w:p>
       <w:pPr>
+        <w:pStyle w:val="Luettelokappale"/>
+        <w:numPr>
+          <w:ilvl w:val="0"/>
+          <w:numId w:val="5"/>
+        </w:numPr>
+      </w:pPr>
+      <w:r>
+        <w:t>Desimaaleja käyttäessä käytettävä pistettä välimerkkinä.</w:t>
+      </w:r>
+    </w:p>
+    <w:p>
+      <w:pPr>
+        <w:pStyle w:val="Luettelokappale"/>
+      </w:pPr>
+    </w:p>
+    <w:p>
+      <w:pPr>
         <w:pStyle w:val="Otsikko1"/>
       </w:pPr>
       <w:bookmarkStart w:id="26" w:name="_Toc166679490"/>
@@ -10724,6 +10835,7 @@
         </w:numPr>
       </w:pPr>
       <w:r>
+        <w:lastRenderedPageBreak/>
         <w:t>Salasana on rajattu 30-merkkiin, voi sisältää kirjaimia, numeroita ja erikoismerkkejä.</w:t>
       </w:r>
     </w:p>
@@ -10736,7 +10848,6 @@
         </w:numPr>
       </w:pPr>
       <w:r>
-        <w:lastRenderedPageBreak/>
         <w:t>Käyttöoikeuden taso merkitään arvolla 1 tai 2</w:t>
       </w:r>
       <w:r>
@@ -10846,6 +10957,7 @@
         <w:rPr>
           <w:noProof/>
         </w:rPr>
+        <w:lastRenderedPageBreak/>
         <w:drawing>
           <wp:inline distT="0" distB="0" distL="0" distR="0" wp14:anchorId="6DEF7857" wp14:editId="17F32B6C">
             <wp:extent cx="5400675" cy="3200400"/>
@@ -10898,7 +11010,6 @@
     </w:p>
     <w:p>
       <w:r>
-        <w:lastRenderedPageBreak/>
         <w:t xml:space="preserve">Näin saat eteesi tiedot käyttäjästä. Kun olet varmistanut </w:t>
       </w:r>
       <w:r>
@@ -10986,6 +11097,7 @@
         <w:rPr>
           <w:noProof/>
         </w:rPr>
+        <w:lastRenderedPageBreak/>
         <w:drawing>
           <wp:inline distT="0" distB="0" distL="0" distR="0" wp14:anchorId="71A822D9" wp14:editId="0BB61767">
             <wp:extent cx="5400675" cy="3190875"/>
@@ -11038,7 +11150,6 @@
     </w:p>
     <w:p>
       <w:r>
-        <w:lastRenderedPageBreak/>
         <w:t xml:space="preserve">Tässä ikkunassa voit muokata käyttäjän tietoja. Kenttiin pätevät samat rajoitukset kuin uuden käyttäjän luonnissa (katso kohta 12.1). Tehtyäsi kaikki </w:t>
       </w:r>
       <w:r>
@@ -11122,6 +11233,7 @@
       </w:pPr>
       <w:bookmarkStart w:id="32" w:name="_Toc166679496"/>
       <w:r>
+        <w:lastRenderedPageBreak/>
         <w:t>Raportit</w:t>
       </w:r>
       <w:bookmarkEnd w:id="32"/>
@@ -11194,7 +11306,6 @@
     </w:p>
     <w:p>
       <w:r>
-        <w:lastRenderedPageBreak/>
         <w:t>Voit alavetovalikoista</w:t>
       </w:r>
       <w:r>
@@ -11285,6 +11396,7 @@
         <w:rPr>
           <w:noProof/>
         </w:rPr>
+        <w:lastRenderedPageBreak/>
         <w:drawing>
           <wp:inline distT="0" distB="0" distL="0" distR="0" wp14:anchorId="7456B5AF" wp14:editId="6E1CEB37">
             <wp:extent cx="4894729" cy="5334000"/>
@@ -11341,7 +11453,6 @@
       </w:pPr>
       <w:bookmarkStart w:id="33" w:name="_Toc166679497"/>
       <w:r>
-        <w:lastRenderedPageBreak/>
         <w:t>Laskut</w:t>
       </w:r>
       <w:bookmarkEnd w:id="33"/>
@@ -11372,6 +11483,7 @@
         <w:rPr>
           <w:noProof/>
         </w:rPr>
+        <w:lastRenderedPageBreak/>
         <w:drawing>
           <wp:inline distT="0" distB="0" distL="0" distR="0" wp14:anchorId="26E5AD2B" wp14:editId="7A189C9F">
             <wp:extent cx="5400675" cy="3028950"/>
@@ -11469,6 +11581,23 @@
       <w:r>
         <w:t>Loppusumma on rajattu 8-merkkiin ja kahteen desimaaliin, voi sisältää kokonaislukuja ja desimaaleja.</w:t>
       </w:r>
+    </w:p>
+    <w:p>
+      <w:pPr>
+        <w:pStyle w:val="Luettelokappale"/>
+        <w:numPr>
+          <w:ilvl w:val="0"/>
+          <w:numId w:val="8"/>
+        </w:numPr>
+      </w:pPr>
+      <w:r>
+        <w:t>Desimaaleja käyttäessä käytettävä pistettä välimerkkinä.</w:t>
+      </w:r>
+    </w:p>
+    <w:p>
+      <w:pPr>
+        <w:pStyle w:val="Luettelokappale"/>
+      </w:pPr>
     </w:p>
     <w:p/>
     <w:p>
@@ -14235,33 +14364,15 @@
 </file>
 
 <file path=customXml/item2.xml><?xml version="1.0" encoding="utf-8"?>
-<p:properties xmlns:p="http://schemas.microsoft.com/office/2006/metadata/properties" xmlns:xsi="http://www.w3.org/2001/XMLSchema-instance" xmlns:pc="http://schemas.microsoft.com/office/infopath/2007/PartnerControls">
-  <documentManagement/>
-</p:properties>
+<?mso-contentType ?>
+<FormTemplates xmlns="http://schemas.microsoft.com/sharepoint/v3/contenttype/forms">
+  <Display>DocumentLibraryForm</Display>
+  <Edit>DocumentLibraryForm</Edit>
+  <New>DocumentLibraryForm</New>
+</FormTemplates>
 </file>
 
 <file path=customXml/item3.xml><?xml version="1.0" encoding="utf-8"?>
-<b:Sources xmlns:b="http://schemas.openxmlformats.org/officeDocument/2006/bibliography" xmlns="http://schemas.openxmlformats.org/officeDocument/2006/bibliography" SelectedStyle="\APASixthEditionOfficeOnline.xsl" StyleName="APA" Version="6">
-  <b:Source>
-    <b:Tag>omp13</b:Tag>
-    <b:SourceType>Book</b:SourceType>
-    <b:Guid>{CB475E2A-387A-4DD4-BA54-ECE284EB6013}</b:Guid>
-    <b:Author>
-      <b:Author>
-        <b:NameList>
-          <b:Person>
-            <b:Last>omput</b:Last>
-          </b:Person>
-        </b:NameList>
-      </b:Author>
-    </b:Author>
-    <b:Year>2013</b:Year>
-    <b:RefOrder>1</b:RefOrder>
-  </b:Source>
-</b:Sources>
-</file>
-
-<file path=customXml/item4.xml><?xml version="1.0" encoding="utf-8"?>
 <ct:contentTypeSchema xmlns:ct="http://schemas.microsoft.com/office/2006/metadata/contentType" xmlns:ma="http://schemas.microsoft.com/office/2006/metadata/properties/metaAttributes" ct:_="" ma:_="" ma:contentTypeName="Asiakirja" ma:contentTypeID="0x010100C845D97179D7C44DBA4837AB32F7FCD6" ma:contentTypeVersion="0" ma:contentTypeDescription="Luo uusi asiakirja." ma:contentTypeScope="" ma:versionID="5f55710f055a619b44b4ceb207b5b19f">
   <xsd:schema xmlns:xsd="http://www.w3.org/2001/XMLSchema" xmlns:xs="http://www.w3.org/2001/XMLSchema" xmlns:p="http://schemas.microsoft.com/office/2006/metadata/properties" targetNamespace="http://schemas.microsoft.com/office/2006/metadata/properties" ma:root="true" ma:fieldsID="a8235bf9583a55b8a1931384edb0b98c">
     <xsd:element name="properties">
@@ -14375,13 +14486,31 @@
 </ct:contentTypeSchema>
 </file>
 
+<file path=customXml/item4.xml><?xml version="1.0" encoding="utf-8"?>
+<b:Sources xmlns:b="http://schemas.openxmlformats.org/officeDocument/2006/bibliography" xmlns="http://schemas.openxmlformats.org/officeDocument/2006/bibliography" SelectedStyle="\APASixthEditionOfficeOnline.xsl" StyleName="APA" Version="6">
+  <b:Source>
+    <b:Tag>omp13</b:Tag>
+    <b:SourceType>Book</b:SourceType>
+    <b:Guid>{CB475E2A-387A-4DD4-BA54-ECE284EB6013}</b:Guid>
+    <b:Author>
+      <b:Author>
+        <b:NameList>
+          <b:Person>
+            <b:Last>omput</b:Last>
+          </b:Person>
+        </b:NameList>
+      </b:Author>
+    </b:Author>
+    <b:Year>2013</b:Year>
+    <b:RefOrder>1</b:RefOrder>
+  </b:Source>
+</b:Sources>
+</file>
+
 <file path=customXml/item5.xml><?xml version="1.0" encoding="utf-8"?>
-<?mso-contentType ?>
-<FormTemplates xmlns="http://schemas.microsoft.com/sharepoint/v3/contenttype/forms">
-  <Display>DocumentLibraryForm</Display>
-  <Edit>DocumentLibraryForm</Edit>
-  <New>DocumentLibraryForm</New>
-</FormTemplates>
+<p:properties xmlns:p="http://schemas.microsoft.com/office/2006/metadata/properties" xmlns:xsi="http://www.w3.org/2001/XMLSchema-instance" xmlns:pc="http://schemas.microsoft.com/office/infopath/2007/PartnerControls">
+  <documentManagement/>
+</p:properties>
 </file>
 
 <file path=customXml/itemProps1.xml><?xml version="1.0" encoding="utf-8"?>
@@ -14393,23 +14522,14 @@
 </file>
 
 <file path=customXml/itemProps2.xml><?xml version="1.0" encoding="utf-8"?>
-<ds:datastoreItem xmlns:ds="http://schemas.openxmlformats.org/officeDocument/2006/customXml" ds:itemID="{5A0302D2-CCBE-48F3-A47C-AA03538514D6}">
+<ds:datastoreItem xmlns:ds="http://schemas.openxmlformats.org/officeDocument/2006/customXml" ds:itemID="{7FACEDE5-4613-4643-9A5E-0B980E5B8C89}">
   <ds:schemaRefs>
-    <ds:schemaRef ds:uri="http://schemas.microsoft.com/office/2006/metadata/properties"/>
-    <ds:schemaRef ds:uri="http://schemas.microsoft.com/office/infopath/2007/PartnerControls"/>
+    <ds:schemaRef ds:uri="http://schemas.microsoft.com/sharepoint/v3/contenttype/forms"/>
   </ds:schemaRefs>
 </ds:datastoreItem>
 </file>
 
 <file path=customXml/itemProps3.xml><?xml version="1.0" encoding="utf-8"?>
-<ds:datastoreItem xmlns:ds="http://schemas.openxmlformats.org/officeDocument/2006/customXml" ds:itemID="{08A96AC4-6A12-4A2D-9DF0-8B6C849B6AFF}">
-  <ds:schemaRefs>
-    <ds:schemaRef ds:uri="http://schemas.openxmlformats.org/officeDocument/2006/bibliography"/>
-  </ds:schemaRefs>
-</ds:datastoreItem>
-</file>
-
-<file path=customXml/itemProps4.xml><?xml version="1.0" encoding="utf-8"?>
 <ds:datastoreItem xmlns:ds="http://schemas.openxmlformats.org/officeDocument/2006/customXml" ds:itemID="{50CA8CF6-A183-4674-A67E-4877EAE9992C}">
   <ds:schemaRefs>
     <ds:schemaRef ds:uri="http://schemas.microsoft.com/office/2006/metadata/contentType"/>
@@ -14425,10 +14545,19 @@
 </ds:datastoreItem>
 </file>
 
+<file path=customXml/itemProps4.xml><?xml version="1.0" encoding="utf-8"?>
+<ds:datastoreItem xmlns:ds="http://schemas.openxmlformats.org/officeDocument/2006/customXml" ds:itemID="{08A96AC4-6A12-4A2D-9DF0-8B6C849B6AFF}">
+  <ds:schemaRefs>
+    <ds:schemaRef ds:uri="http://schemas.openxmlformats.org/officeDocument/2006/bibliography"/>
+  </ds:schemaRefs>
+</ds:datastoreItem>
+</file>
+
 <file path=customXml/itemProps5.xml><?xml version="1.0" encoding="utf-8"?>
-<ds:datastoreItem xmlns:ds="http://schemas.openxmlformats.org/officeDocument/2006/customXml" ds:itemID="{7FACEDE5-4613-4643-9A5E-0B980E5B8C89}">
+<ds:datastoreItem xmlns:ds="http://schemas.openxmlformats.org/officeDocument/2006/customXml" ds:itemID="{5A0302D2-CCBE-48F3-A47C-AA03538514D6}">
   <ds:schemaRefs>
-    <ds:schemaRef ds:uri="http://schemas.microsoft.com/sharepoint/v3/contenttype/forms"/>
+    <ds:schemaRef ds:uri="http://schemas.microsoft.com/office/2006/metadata/properties"/>
+    <ds:schemaRef ds:uri="http://schemas.microsoft.com/office/infopath/2007/PartnerControls"/>
   </ds:schemaRefs>
 </ds:datastoreItem>
 </file>
</xml_diff>